<commit_message>
Add dj-database-url to requirements
</commit_message>
<xml_diff>
--- a/Note for Dijango web.docx
+++ b/Note for Dijango web.docx
@@ -102,8 +102,6 @@
         </w:rPr>
         <w:t>quantumLab</w:t>
       </w:r>
-      <w:bookmarkStart w:id="0" w:name="_GoBack"/>
-      <w:bookmarkEnd w:id="0"/>
     </w:p>
     <w:p>
       <w:pPr>
@@ -1040,7 +1038,41 @@
         <w:t>🚀</w:t>
       </w:r>
     </w:p>
+    <w:p>
+      <w:r>
+        <w:t>Chay tren render: sau khi viet web: chay terminar:</w:t>
+      </w:r>
+    </w:p>
     <w:p/>
+    <w:p>
+      <w:r>
+        <w:t>git add .</w:t>
+      </w:r>
+    </w:p>
+    <w:p>
+      <w:r>
+        <w:t>git commit -m "</w:t>
+      </w:r>
+      <w:r>
+        <w:t>add something new</w:t>
+      </w:r>
+      <w:r>
+        <w:t>"</w:t>
+      </w:r>
+    </w:p>
+    <w:p>
+      <w:r>
+        <w:t>git push origin main</w:t>
+      </w:r>
+    </w:p>
+    <w:p/>
+    <w:p>
+      <w:r>
+        <w:t>mo render va xem</w:t>
+      </w:r>
+      <w:bookmarkStart w:id="0" w:name="_GoBack"/>
+      <w:bookmarkEnd w:id="0"/>
+    </w:p>
     <w:sectPr>
       <w:pgSz w:w="11900" w:h="16840"/>
       <w:pgMar w:top="1440" w:right="1440" w:bottom="1440" w:left="1440" w:header="708" w:footer="708" w:gutter="0"/>

</xml_diff>